<commit_message>
ex4: fix text overflow
</commit_message>
<xml_diff>
--- a/ex4/Sửa tuần 1 bài 4.docx
+++ b/ex4/Sửa tuần 1 bài 4.docx
@@ -873,11 +873,22 @@
     </w:p>
     <w:p>
       <w:pPr>
-        <w:spacing w:line="312" w:lineRule="auto"/>
-        <w:rPr>
-          <w:rFonts w:ascii="Times New Roman" w:hAnsi="Times New Roman" w:cs="Times New Roman"/>
-        </w:rPr>
-      </w:pPr>
+        <w:pStyle w:val="ListParagraph"/>
+        <w:numPr>
+          <w:ilvl w:val="0"/>
+          <w:numId w:val="5"/>
+        </w:numPr>
+        <w:spacing w:line="312" w:lineRule="auto"/>
+        <w:rPr>
+          <w:rFonts w:ascii="Times New Roman" w:hAnsi="Times New Roman" w:cs="Times New Roman"/>
+        </w:rPr>
+      </w:pPr>
+      <w:r>
+        <w:rPr>
+          <w:rFonts w:ascii="Times New Roman" w:hAnsi="Times New Roman" w:cs="Times New Roman"/>
+        </w:rPr>
+        <w:t>Sửa tràn text phần trên</w:t>
+      </w:r>
     </w:p>
     <w:p>
       <w:pPr>
@@ -891,6 +902,143 @@
           <w:rFonts w:ascii="Times New Roman" w:hAnsi="Times New Roman" w:cs="Times New Roman"/>
         </w:rPr>
         <w:lastRenderedPageBreak/>
+        <w:drawing>
+          <wp:inline distT="0" distB="0" distL="0" distR="0" wp14:anchorId="499AD6AC" wp14:editId="284981F9">
+            <wp:extent cx="4417695" cy="1784706"/>
+            <wp:effectExtent l="0" t="0" r="1905" b="6350"/>
+            <wp:docPr id="919394333" name="Picture 1"/>
+            <wp:cNvGraphicFramePr>
+              <a:graphicFrameLocks xmlns:a="http://schemas.openxmlformats.org/drawingml/2006/main" noChangeAspect="1"/>
+            </wp:cNvGraphicFramePr>
+            <a:graphic xmlns:a="http://schemas.openxmlformats.org/drawingml/2006/main">
+              <a:graphicData uri="http://schemas.openxmlformats.org/drawingml/2006/picture">
+                <pic:pic xmlns:pic="http://schemas.openxmlformats.org/drawingml/2006/picture">
+                  <pic:nvPicPr>
+                    <pic:cNvPr id="919394333" name=""/>
+                    <pic:cNvPicPr/>
+                  </pic:nvPicPr>
+                  <pic:blipFill>
+                    <a:blip r:embed="rId14"/>
+                    <a:stretch>
+                      <a:fillRect/>
+                    </a:stretch>
+                  </pic:blipFill>
+                  <pic:spPr>
+                    <a:xfrm>
+                      <a:off x="0" y="0"/>
+                      <a:ext cx="4437276" cy="1792617"/>
+                    </a:xfrm>
+                    <a:prstGeom prst="rect">
+                      <a:avLst/>
+                    </a:prstGeom>
+                  </pic:spPr>
+                </pic:pic>
+              </a:graphicData>
+            </a:graphic>
+          </wp:inline>
+        </w:drawing>
+      </w:r>
+    </w:p>
+    <w:p>
+      <w:pPr>
+        <w:spacing w:line="312" w:lineRule="auto"/>
+        <w:rPr>
+          <w:rFonts w:ascii="Times New Roman" w:hAnsi="Times New Roman" w:cs="Times New Roman"/>
+        </w:rPr>
+      </w:pPr>
+      <w:r>
+        <w:rPr>
+          <w:rFonts w:ascii="Times New Roman" w:hAnsi="Times New Roman" w:cs="Times New Roman"/>
+        </w:rPr>
+        <w:drawing>
+          <wp:inline distT="0" distB="0" distL="0" distR="0" wp14:anchorId="01505E47" wp14:editId="033D7EFF">
+            <wp:extent cx="3096057" cy="4096322"/>
+            <wp:effectExtent l="0" t="0" r="9525" b="0"/>
+            <wp:docPr id="1693926728" name="Picture 1"/>
+            <wp:cNvGraphicFramePr>
+              <a:graphicFrameLocks xmlns:a="http://schemas.openxmlformats.org/drawingml/2006/main" noChangeAspect="1"/>
+            </wp:cNvGraphicFramePr>
+            <a:graphic xmlns:a="http://schemas.openxmlformats.org/drawingml/2006/main">
+              <a:graphicData uri="http://schemas.openxmlformats.org/drawingml/2006/picture">
+                <pic:pic xmlns:pic="http://schemas.openxmlformats.org/drawingml/2006/picture">
+                  <pic:nvPicPr>
+                    <pic:cNvPr id="1693926728" name=""/>
+                    <pic:cNvPicPr/>
+                  </pic:nvPicPr>
+                  <pic:blipFill>
+                    <a:blip r:embed="rId15"/>
+                    <a:stretch>
+                      <a:fillRect/>
+                    </a:stretch>
+                  </pic:blipFill>
+                  <pic:spPr>
+                    <a:xfrm>
+                      <a:off x="0" y="0"/>
+                      <a:ext cx="3096057" cy="4096322"/>
+                    </a:xfrm>
+                    <a:prstGeom prst="rect">
+                      <a:avLst/>
+                    </a:prstGeom>
+                  </pic:spPr>
+                </pic:pic>
+              </a:graphicData>
+            </a:graphic>
+          </wp:inline>
+        </w:drawing>
+      </w:r>
+    </w:p>
+    <w:p>
+      <w:pPr>
+        <w:pStyle w:val="ListParagraph"/>
+        <w:numPr>
+          <w:ilvl w:val="0"/>
+          <w:numId w:val="5"/>
+        </w:numPr>
+        <w:spacing w:line="312" w:lineRule="auto"/>
+        <w:rPr>
+          <w:rFonts w:ascii="Times New Roman" w:hAnsi="Times New Roman" w:cs="Times New Roman"/>
+        </w:rPr>
+      </w:pPr>
+      <w:r>
+        <w:rPr>
+          <w:rFonts w:ascii="Times New Roman" w:hAnsi="Times New Roman" w:cs="Times New Roman"/>
+        </w:rPr>
+        <w:t>A</w:t>
+      </w:r>
+      <w:r>
+        <w:rPr>
+          <w:rFonts w:ascii="Times New Roman" w:hAnsi="Times New Roman" w:cs="Times New Roman"/>
+        </w:rPr>
+        <w:t>dsdf</w:t>
+      </w:r>
+    </w:p>
+    <w:p>
+      <w:pPr>
+        <w:spacing w:line="312" w:lineRule="auto"/>
+        <w:rPr>
+          <w:rFonts w:ascii="Times New Roman" w:hAnsi="Times New Roman" w:cs="Times New Roman"/>
+        </w:rPr>
+      </w:pPr>
+    </w:p>
+    <w:p>
+      <w:pPr>
+        <w:spacing w:line="312" w:lineRule="auto"/>
+        <w:rPr>
+          <w:rFonts w:ascii="Times New Roman" w:hAnsi="Times New Roman" w:cs="Times New Roman"/>
+        </w:rPr>
+      </w:pPr>
+    </w:p>
+    <w:p>
+      <w:pPr>
+        <w:spacing w:line="312" w:lineRule="auto"/>
+        <w:rPr>
+          <w:rFonts w:ascii="Times New Roman" w:hAnsi="Times New Roman" w:cs="Times New Roman"/>
+        </w:rPr>
+      </w:pPr>
+      <w:r>
+        <w:rPr>
+          <w:rFonts w:ascii="Times New Roman" w:hAnsi="Times New Roman" w:cs="Times New Roman"/>
+        </w:rPr>
         <w:t xml:space="preserve">Tìm hiểu </w:t>
       </w:r>
       <w:r>
@@ -926,6 +1074,7 @@
           <w:rFonts w:ascii="Times New Roman" w:hAnsi="Times New Roman" w:cs="Times New Roman"/>
           <w:noProof/>
         </w:rPr>
+        <w:lastRenderedPageBreak/>
         <w:drawing>
           <wp:inline distT="0" distB="0" distL="0" distR="0" wp14:anchorId="33A1C5E8" wp14:editId="362DDC7F">
             <wp:extent cx="4819650" cy="2269571"/>
@@ -942,7 +1091,7 @@
                     <pic:cNvPicPr/>
                   </pic:nvPicPr>
                   <pic:blipFill>
-                    <a:blip r:embed="rId14"/>
+                    <a:blip r:embed="rId16"/>
                     <a:stretch>
                       <a:fillRect/>
                     </a:stretch>
@@ -1041,7 +1190,7 @@
                     <pic:cNvPicPr/>
                   </pic:nvPicPr>
                   <pic:blipFill>
-                    <a:blip r:embed="rId15"/>
+                    <a:blip r:embed="rId17"/>
                     <a:stretch>
                       <a:fillRect/>
                     </a:stretch>
@@ -1141,7 +1290,7 @@
                     <pic:cNvPicPr/>
                   </pic:nvPicPr>
                   <pic:blipFill>
-                    <a:blip r:embed="rId16"/>
+                    <a:blip r:embed="rId18"/>
                     <a:stretch>
                       <a:fillRect/>
                     </a:stretch>
@@ -1210,7 +1359,7 @@
                     <pic:cNvPicPr/>
                   </pic:nvPicPr>
                   <pic:blipFill>
-                    <a:blip r:embed="rId17"/>
+                    <a:blip r:embed="rId19"/>
                     <a:stretch>
                       <a:fillRect/>
                     </a:stretch>
@@ -2690,6 +2839,7 @@
   <w:style w:type="character" w:default="1" w:styleId="DefaultParagraphFont">
     <w:name w:val="Default Paragraph Font"/>
     <w:uiPriority w:val="1"/>
+    <w:semiHidden/>
     <w:unhideWhenUsed/>
   </w:style>
   <w:style w:type="table" w:default="1" w:styleId="TableNormal">

</xml_diff>

<commit_message>
ex4: add star/half-star svg icon
</commit_message>
<xml_diff>
--- a/ex4/Sửa tuần 1 bài 4.docx
+++ b/ex4/Sửa tuần 1 bài 4.docx
@@ -765,6 +765,12 @@
         </w:rPr>
         <w:t xml:space="preserve">Khi text quá dài cũng phải xử lý được </w:t>
       </w:r>
+      <w:r>
+        <w:rPr>
+          <w:rFonts w:ascii="Times New Roman" w:hAnsi="Times New Roman" w:cs="Times New Roman"/>
+        </w:rPr>
+        <w:t>OK</w:t>
+      </w:r>
     </w:p>
     <w:p>
       <w:pPr>
@@ -900,6 +906,7 @@
       <w:r>
         <w:rPr>
           <w:rFonts w:ascii="Times New Roman" w:hAnsi="Times New Roman" w:cs="Times New Roman"/>
+          <w:noProof/>
         </w:rPr>
         <w:lastRenderedPageBreak/>
         <w:drawing>
@@ -949,6 +956,7 @@
       <w:r>
         <w:rPr>
           <w:rFonts w:ascii="Times New Roman" w:hAnsi="Times New Roman" w:cs="Times New Roman"/>
+          <w:noProof/>
         </w:rPr>
         <w:drawing>
           <wp:inline distT="0" distB="0" distL="0" distR="0" wp14:anchorId="01505E47" wp14:editId="033D7EFF">

</xml_diff>

<commit_message>
ex4: set common style
</commit_message>
<xml_diff>
--- a/ex4/Sửa tuần 1 bài 4.docx
+++ b/ex4/Sửa tuần 1 bài 4.docx
@@ -118,7 +118,19 @@
         <w:rPr>
           <w:rFonts w:ascii="Times New Roman" w:hAnsi="Times New Roman" w:cs="Times New Roman"/>
         </w:rPr>
+        <w:t xml:space="preserve">GIỐNG: </w:t>
+      </w:r>
+      <w:r>
+        <w:rPr>
+          <w:rFonts w:ascii="Times New Roman" w:hAnsi="Times New Roman" w:cs="Times New Roman"/>
+        </w:rPr>
         <w:t>Thêm js- để biết nó dùng cho java-script</w:t>
+      </w:r>
+      <w:r>
+        <w:rPr>
+          <w:rFonts w:ascii="Times New Roman" w:hAnsi="Times New Roman" w:cs="Times New Roman"/>
+        </w:rPr>
+        <w:t xml:space="preserve"> OK</w:t>
       </w:r>
     </w:p>
     <w:p>
@@ -209,6 +221,12 @@
         </w:rPr>
         <w:t xml:space="preserve"> ẩn hiện nd không phải chuyển hướng)</w:t>
       </w:r>
+      <w:r>
+        <w:rPr>
+          <w:rFonts w:ascii="Times New Roman" w:hAnsi="Times New Roman" w:cs="Times New Roman"/>
+        </w:rPr>
+        <w:t xml:space="preserve"> OK</w:t>
+      </w:r>
     </w:p>
     <w:p>
       <w:pPr>
@@ -283,6 +301,12 @@
           <w:rFonts w:ascii="Times New Roman" w:hAnsi="Times New Roman" w:cs="Times New Roman"/>
         </w:rPr>
         <w:t xml:space="preserve"> cho nút Latest</w:t>
+      </w:r>
+      <w:r>
+        <w:rPr>
+          <w:rFonts w:ascii="Times New Roman" w:hAnsi="Times New Roman" w:cs="Times New Roman"/>
+        </w:rPr>
+        <w:t xml:space="preserve"> OK</w:t>
       </w:r>
     </w:p>
     <w:p>
@@ -490,6 +514,12 @@
         </w:rPr>
         <w:t>. Đổ data cho dễ</w:t>
       </w:r>
+      <w:r>
+        <w:rPr>
+          <w:rFonts w:ascii="Times New Roman" w:hAnsi="Times New Roman" w:cs="Times New Roman"/>
+        </w:rPr>
+        <w:t xml:space="preserve"> OK</w:t>
+      </w:r>
     </w:p>
     <w:p>
       <w:pPr>
@@ -569,7 +599,35 @@
         <w:rPr>
           <w:rFonts w:ascii="Times New Roman" w:hAnsi="Times New Roman" w:cs="Times New Roman"/>
         </w:rPr>
-        <w:t xml:space="preserve"> thì dùng hình SVG (vì hình zoom lên không bị vỡ hình)</w:t>
+        <w:t xml:space="preserve"> thì dùng hình SVG (vì hình zoom lên không bị vỡ hình</w:t>
+      </w:r>
+      <w:proofErr w:type="gramStart"/>
+      <w:r>
+        <w:rPr>
+          <w:rFonts w:ascii="Times New Roman" w:hAnsi="Times New Roman" w:cs="Times New Roman"/>
+        </w:rPr>
+        <w:t>)</w:t>
+      </w:r>
+      <w:r>
+        <w:rPr>
+          <w:rFonts w:ascii="Times New Roman" w:hAnsi="Times New Roman" w:cs="Times New Roman"/>
+        </w:rPr>
+        <w:t xml:space="preserve"> </w:t>
+      </w:r>
+      <w:r>
+        <w:rPr>
+          <w:rFonts w:ascii="Times New Roman" w:hAnsi="Times New Roman" w:cs="Times New Roman"/>
+          <w:highlight w:val="yellow"/>
+        </w:rPr>
+        <w:t>.</w:t>
+      </w:r>
+      <w:proofErr w:type="gramEnd"/>
+      <w:r>
+        <w:rPr>
+          <w:rFonts w:ascii="Times New Roman" w:hAnsi="Times New Roman" w:cs="Times New Roman"/>
+          <w:highlight w:val="yellow"/>
+        </w:rPr>
+        <w:t xml:space="preserve"> PENDING</w:t>
       </w:r>
     </w:p>
     <w:p>
@@ -679,6 +737,7 @@
         <w:rPr>
           <w:rFonts w:ascii="Times New Roman" w:hAnsi="Times New Roman" w:cs="Times New Roman"/>
         </w:rPr>
+        <w:lastRenderedPageBreak/>
         <w:t xml:space="preserve">GIỐNG: </w:t>
       </w:r>
       <w:r>
@@ -687,6 +746,19 @@
         </w:rPr>
         <w:t>Khi hình không có thì phải vẫn hiện đúng khung chứ không bị vỡ layout.</w:t>
       </w:r>
+      <w:r>
+        <w:rPr>
+          <w:rFonts w:ascii="Times New Roman" w:hAnsi="Times New Roman" w:cs="Times New Roman"/>
+        </w:rPr>
+        <w:t xml:space="preserve"> </w:t>
+      </w:r>
+      <w:r>
+        <w:rPr>
+          <w:rFonts w:ascii="Times New Roman" w:hAnsi="Times New Roman" w:cs="Times New Roman"/>
+          <w:highlight w:val="yellow"/>
+        </w:rPr>
+        <w:t>PENDING</w:t>
+      </w:r>
     </w:p>
     <w:p>
       <w:pPr>
@@ -700,7 +772,6 @@
           <w:rFonts w:ascii="Times New Roman" w:hAnsi="Times New Roman" w:cs="Times New Roman"/>
           <w:noProof/>
         </w:rPr>
-        <w:lastRenderedPageBreak/>
         <w:drawing>
           <wp:inline distT="0" distB="0" distL="0" distR="0" wp14:anchorId="4CE71DE6" wp14:editId="5972E854">
             <wp:extent cx="3705742" cy="3848637"/>
@@ -1053,7 +1124,21 @@
         <w:rPr>
           <w:rFonts w:ascii="Times New Roman" w:hAnsi="Times New Roman" w:cs="Times New Roman"/>
         </w:rPr>
-        <w:t>word-wrap, word-break.</w:t>
+        <w:t xml:space="preserve">word-wrap, </w:t>
+      </w:r>
+      <w:proofErr w:type="gramStart"/>
+      <w:r>
+        <w:rPr>
+          <w:rFonts w:ascii="Times New Roman" w:hAnsi="Times New Roman" w:cs="Times New Roman"/>
+        </w:rPr>
+        <w:t>word-break</w:t>
+      </w:r>
+      <w:proofErr w:type="gramEnd"/>
+      <w:r>
+        <w:rPr>
+          <w:rFonts w:ascii="Times New Roman" w:hAnsi="Times New Roman" w:cs="Times New Roman"/>
+        </w:rPr>
+        <w:t>.</w:t>
       </w:r>
     </w:p>
     <w:p>
@@ -1169,6 +1254,12 @@
         </w:rPr>
         <w:t>Ẩn bớt</w:t>
       </w:r>
+      <w:r>
+        <w:rPr>
+          <w:rFonts w:ascii="Times New Roman" w:hAnsi="Times New Roman" w:cs="Times New Roman"/>
+        </w:rPr>
+        <w:t xml:space="preserve"> OK</w:t>
+      </w:r>
     </w:p>
     <w:p>
       <w:pPr>
@@ -1232,6 +1323,12 @@
         </w:rPr>
         <w:t>Tạo class riêng dùng cho js</w:t>
       </w:r>
+      <w:r>
+        <w:rPr>
+          <w:rFonts w:ascii="Times New Roman" w:hAnsi="Times New Roman" w:cs="Times New Roman"/>
+        </w:rPr>
+        <w:t xml:space="preserve"> OK</w:t>
+      </w:r>
     </w:p>
     <w:p>
       <w:pPr>
@@ -1246,6 +1343,12 @@
         </w:rPr>
         <w:t>Dùng padding số chẵn, 20 25.</w:t>
       </w:r>
+      <w:r>
+        <w:rPr>
+          <w:rFonts w:ascii="Times New Roman" w:hAnsi="Times New Roman" w:cs="Times New Roman"/>
+        </w:rPr>
+        <w:t xml:space="preserve"> OK</w:t>
+      </w:r>
     </w:p>
     <w:p>
       <w:pPr>
@@ -1267,6 +1370,12 @@
           <w:rFonts w:ascii="Times New Roman" w:hAnsi="Times New Roman" w:cs="Times New Roman"/>
         </w:rPr>
         <w:t>Dư font-weight</w:t>
+      </w:r>
+      <w:r>
+        <w:rPr>
+          <w:rFonts w:ascii="Times New Roman" w:hAnsi="Times New Roman" w:cs="Times New Roman"/>
+        </w:rPr>
+        <w:t xml:space="preserve"> OK</w:t>
       </w:r>
     </w:p>
     <w:p>
@@ -1399,7 +1508,27 @@
         <w:rPr>
           <w:rFonts w:ascii="Times New Roman" w:hAnsi="Times New Roman" w:cs="Times New Roman"/>
         </w:rPr>
-        <w:t xml:space="preserve">Body nên set </w:t>
+        <w:t xml:space="preserve">Body </w:t>
+      </w:r>
+      <w:proofErr w:type="gramStart"/>
+      <w:r>
+        <w:rPr>
+          <w:rFonts w:ascii="Times New Roman" w:hAnsi="Times New Roman" w:cs="Times New Roman"/>
+        </w:rPr>
+        <w:t>nên</w:t>
+      </w:r>
+      <w:proofErr w:type="gramEnd"/>
+      <w:r>
+        <w:rPr>
+          <w:rFonts w:ascii="Times New Roman" w:hAnsi="Times New Roman" w:cs="Times New Roman"/>
+        </w:rPr>
+        <w:t xml:space="preserve"> set </w:t>
+      </w:r>
+      <w:r>
+        <w:rPr>
+          <w:rFonts w:ascii="Times New Roman" w:hAnsi="Times New Roman" w:cs="Times New Roman"/>
+        </w:rPr>
+        <w:t>OK</w:t>
       </w:r>
     </w:p>
     <w:p>
@@ -1415,12 +1544,28 @@
         </w:rPr>
         <w:t>“</w:t>
       </w:r>
-      <w:r>
-        <w:rPr>
-          <w:rFonts w:ascii="Times New Roman" w:hAnsi="Times New Roman" w:cs="Times New Roman"/>
-        </w:rPr>
-        <w:t>font-family: "Satoshi";</w:t>
-      </w:r>
+      <w:proofErr w:type="gramStart"/>
+      <w:r>
+        <w:rPr>
+          <w:rFonts w:ascii="Times New Roman" w:hAnsi="Times New Roman" w:cs="Times New Roman"/>
+        </w:rPr>
+        <w:t>font</w:t>
+      </w:r>
+      <w:proofErr w:type="gramEnd"/>
+      <w:r>
+        <w:rPr>
+          <w:rFonts w:ascii="Times New Roman" w:hAnsi="Times New Roman" w:cs="Times New Roman"/>
+        </w:rPr>
+        <w:t>-family: "Satoshi</w:t>
+      </w:r>
+      <w:proofErr w:type="gramStart"/>
+      <w:r>
+        <w:rPr>
+          <w:rFonts w:ascii="Times New Roman" w:hAnsi="Times New Roman" w:cs="Times New Roman"/>
+        </w:rPr>
+        <w:t>";</w:t>
+      </w:r>
+      <w:proofErr w:type="gramEnd"/>
     </w:p>
     <w:p>
       <w:pPr>
@@ -1445,7 +1590,13 @@
         <w:rPr>
           <w:rFonts w:ascii="Times New Roman" w:hAnsi="Times New Roman" w:cs="Times New Roman"/>
         </w:rPr>
-        <w:t>font-size: 16px;</w:t>
+        <w:t xml:space="preserve">font-size: </w:t>
+      </w:r>
+      <w:r>
+        <w:rPr>
+          <w:rFonts w:ascii="Times New Roman" w:hAnsi="Times New Roman" w:cs="Times New Roman"/>
+        </w:rPr>
+        <w:t>16px.</w:t>
       </w:r>
     </w:p>
     <w:p>
@@ -1471,8 +1622,16 @@
         <w:rPr>
           <w:rFonts w:ascii="Times New Roman" w:hAnsi="Times New Roman" w:cs="Times New Roman"/>
         </w:rPr>
-        <w:t>// line-height: normal;</w:t>
-      </w:r>
+        <w:t xml:space="preserve">// line-height: </w:t>
+      </w:r>
+      <w:proofErr w:type="gramStart"/>
+      <w:r>
+        <w:rPr>
+          <w:rFonts w:ascii="Times New Roman" w:hAnsi="Times New Roman" w:cs="Times New Roman"/>
+        </w:rPr>
+        <w:t>normal;</w:t>
+      </w:r>
+      <w:proofErr w:type="gramEnd"/>
     </w:p>
     <w:p>
       <w:pPr>
@@ -1486,7 +1645,14 @@
         <w:rPr>
           <w:rFonts w:ascii="Times New Roman" w:hAnsi="Times New Roman" w:cs="Times New Roman"/>
         </w:rPr>
-        <w:t>// colo</w:t>
+        <w:t xml:space="preserve">// </w:t>
+      </w:r>
+      <w:proofErr w:type="gramStart"/>
+      <w:r>
+        <w:rPr>
+          <w:rFonts w:ascii="Times New Roman" w:hAnsi="Times New Roman" w:cs="Times New Roman"/>
+        </w:rPr>
+        <w:t>colo</w:t>
       </w:r>
       <w:r>
         <w:rPr>
@@ -1500,6 +1666,7 @@
         </w:rPr>
         <w:t>“</w:t>
       </w:r>
+      <w:proofErr w:type="gramEnd"/>
     </w:p>
     <w:p>
       <w:pPr>

</xml_diff>

<commit_message>
ex4: adjust the positions of components
</commit_message>
<xml_diff>
--- a/ex4/Sửa tuần 1 bài 4.docx
+++ b/ex4/Sửa tuần 1 bài 4.docx
@@ -599,14 +599,7 @@
         <w:rPr>
           <w:rFonts w:ascii="Times New Roman" w:hAnsi="Times New Roman" w:cs="Times New Roman"/>
         </w:rPr>
-        <w:t xml:space="preserve"> thì dùng hình SVG (vì hình zoom lên không bị vỡ hình</w:t>
-      </w:r>
-      <w:proofErr w:type="gramStart"/>
-      <w:r>
-        <w:rPr>
-          <w:rFonts w:ascii="Times New Roman" w:hAnsi="Times New Roman" w:cs="Times New Roman"/>
-        </w:rPr>
-        <w:t>)</w:t>
+        <w:t xml:space="preserve"> thì dùng hình SVG (vì hình zoom lên không bị vỡ hình)</w:t>
       </w:r>
       <w:r>
         <w:rPr>
@@ -619,15 +612,7 @@
           <w:rFonts w:ascii="Times New Roman" w:hAnsi="Times New Roman" w:cs="Times New Roman"/>
           <w:highlight w:val="yellow"/>
         </w:rPr>
-        <w:t>.</w:t>
-      </w:r>
-      <w:proofErr w:type="gramEnd"/>
-      <w:r>
-        <w:rPr>
-          <w:rFonts w:ascii="Times New Roman" w:hAnsi="Times New Roman" w:cs="Times New Roman"/>
-          <w:highlight w:val="yellow"/>
-        </w:rPr>
-        <w:t xml:space="preserve"> PENDING</w:t>
+        <w:t>. PENDING</w:t>
       </w:r>
     </w:p>
     <w:p>
@@ -1124,21 +1109,7 @@
         <w:rPr>
           <w:rFonts w:ascii="Times New Roman" w:hAnsi="Times New Roman" w:cs="Times New Roman"/>
         </w:rPr>
-        <w:t xml:space="preserve">word-wrap, </w:t>
-      </w:r>
-      <w:proofErr w:type="gramStart"/>
-      <w:r>
-        <w:rPr>
-          <w:rFonts w:ascii="Times New Roman" w:hAnsi="Times New Roman" w:cs="Times New Roman"/>
-        </w:rPr>
-        <w:t>word-break</w:t>
-      </w:r>
-      <w:proofErr w:type="gramEnd"/>
-      <w:r>
-        <w:rPr>
-          <w:rFonts w:ascii="Times New Roman" w:hAnsi="Times New Roman" w:cs="Times New Roman"/>
-        </w:rPr>
-        <w:t>.</w:t>
+        <w:t>word-wrap, word-break.</w:t>
       </w:r>
     </w:p>
     <w:p>
@@ -1508,21 +1479,7 @@
         <w:rPr>
           <w:rFonts w:ascii="Times New Roman" w:hAnsi="Times New Roman" w:cs="Times New Roman"/>
         </w:rPr>
-        <w:t xml:space="preserve">Body </w:t>
-      </w:r>
-      <w:proofErr w:type="gramStart"/>
-      <w:r>
-        <w:rPr>
-          <w:rFonts w:ascii="Times New Roman" w:hAnsi="Times New Roman" w:cs="Times New Roman"/>
-        </w:rPr>
-        <w:t>nên</w:t>
-      </w:r>
-      <w:proofErr w:type="gramEnd"/>
-      <w:r>
-        <w:rPr>
-          <w:rFonts w:ascii="Times New Roman" w:hAnsi="Times New Roman" w:cs="Times New Roman"/>
-        </w:rPr>
-        <w:t xml:space="preserve"> set </w:t>
+        <w:t xml:space="preserve">Body nên set </w:t>
       </w:r>
       <w:r>
         <w:rPr>
@@ -1544,28 +1501,12 @@
         </w:rPr>
         <w:t>“</w:t>
       </w:r>
-      <w:proofErr w:type="gramStart"/>
-      <w:r>
-        <w:rPr>
-          <w:rFonts w:ascii="Times New Roman" w:hAnsi="Times New Roman" w:cs="Times New Roman"/>
-        </w:rPr>
-        <w:t>font</w:t>
-      </w:r>
-      <w:proofErr w:type="gramEnd"/>
-      <w:r>
-        <w:rPr>
-          <w:rFonts w:ascii="Times New Roman" w:hAnsi="Times New Roman" w:cs="Times New Roman"/>
-        </w:rPr>
-        <w:t>-family: "Satoshi</w:t>
-      </w:r>
-      <w:proofErr w:type="gramStart"/>
-      <w:r>
-        <w:rPr>
-          <w:rFonts w:ascii="Times New Roman" w:hAnsi="Times New Roman" w:cs="Times New Roman"/>
-        </w:rPr>
-        <w:t>";</w:t>
-      </w:r>
-      <w:proofErr w:type="gramEnd"/>
+      <w:r>
+        <w:rPr>
+          <w:rFonts w:ascii="Times New Roman" w:hAnsi="Times New Roman" w:cs="Times New Roman"/>
+        </w:rPr>
+        <w:t>font-family: "Satoshi";</w:t>
+      </w:r>
     </w:p>
     <w:p>
       <w:pPr>
@@ -1622,16 +1563,8 @@
         <w:rPr>
           <w:rFonts w:ascii="Times New Roman" w:hAnsi="Times New Roman" w:cs="Times New Roman"/>
         </w:rPr>
-        <w:t xml:space="preserve">// line-height: </w:t>
-      </w:r>
-      <w:proofErr w:type="gramStart"/>
-      <w:r>
-        <w:rPr>
-          <w:rFonts w:ascii="Times New Roman" w:hAnsi="Times New Roman" w:cs="Times New Roman"/>
-        </w:rPr>
-        <w:t>normal;</w:t>
-      </w:r>
-      <w:proofErr w:type="gramEnd"/>
+        <w:t>// line-height: normal;</w:t>
+      </w:r>
     </w:p>
     <w:p>
       <w:pPr>
@@ -1645,14 +1578,7 @@
         <w:rPr>
           <w:rFonts w:ascii="Times New Roman" w:hAnsi="Times New Roman" w:cs="Times New Roman"/>
         </w:rPr>
-        <w:t xml:space="preserve">// </w:t>
-      </w:r>
-      <w:proofErr w:type="gramStart"/>
-      <w:r>
-        <w:rPr>
-          <w:rFonts w:ascii="Times New Roman" w:hAnsi="Times New Roman" w:cs="Times New Roman"/>
-        </w:rPr>
-        <w:t>colo</w:t>
+        <w:t>// colo</w:t>
       </w:r>
       <w:r>
         <w:rPr>
@@ -1666,7 +1592,6 @@
         </w:rPr>
         <w:t>“</w:t>
       </w:r>
-      <w:proofErr w:type="gramEnd"/>
     </w:p>
     <w:p>
       <w:pPr>
@@ -1688,6 +1613,90 @@
           <w:rFonts w:ascii="Times New Roman" w:hAnsi="Times New Roman" w:cs="Times New Roman"/>
         </w:rPr>
         <w:t>T2 T4 -&gt; review</w:t>
+      </w:r>
+    </w:p>
+    <w:p>
+      <w:pPr>
+        <w:spacing w:line="312" w:lineRule="auto"/>
+        <w:rPr>
+          <w:rFonts w:ascii="Times New Roman" w:hAnsi="Times New Roman" w:cs="Times New Roman"/>
+        </w:rPr>
+      </w:pPr>
+    </w:p>
+    <w:p>
+      <w:pPr>
+        <w:spacing w:line="312" w:lineRule="auto"/>
+        <w:rPr>
+          <w:rFonts w:ascii="Times New Roman" w:hAnsi="Times New Roman" w:cs="Times New Roman"/>
+        </w:rPr>
+      </w:pPr>
+      <w:r>
+        <w:rPr>
+          <w:rFonts w:ascii="Times New Roman" w:hAnsi="Times New Roman" w:cs="Times New Roman"/>
+        </w:rPr>
+        <w:t>Tìm hiểu:</w:t>
+      </w:r>
+    </w:p>
+    <w:p>
+      <w:pPr>
+        <w:spacing w:line="312" w:lineRule="auto"/>
+        <w:rPr>
+          <w:rFonts w:ascii="Times New Roman" w:hAnsi="Times New Roman" w:cs="Times New Roman"/>
+        </w:rPr>
+      </w:pPr>
+      <w:r>
+        <w:rPr>
+          <w:rFonts w:ascii="Times New Roman" w:hAnsi="Times New Roman" w:cs="Times New Roman"/>
+        </w:rPr>
+        <w:t>Cách shopee dùng ngôi sao</w:t>
+      </w:r>
+    </w:p>
+    <w:p>
+      <w:pPr>
+        <w:spacing w:line="312" w:lineRule="auto"/>
+        <w:rPr>
+          <w:rFonts w:ascii="Times New Roman" w:hAnsi="Times New Roman" w:cs="Times New Roman"/>
+        </w:rPr>
+      </w:pPr>
+      <w:r>
+        <w:rPr>
+          <w:rFonts w:ascii="Times New Roman" w:hAnsi="Times New Roman" w:cs="Times New Roman"/>
+        </w:rPr>
+        <w:drawing>
+          <wp:inline distT="0" distB="0" distL="0" distR="0" wp14:anchorId="478840C3" wp14:editId="48407007">
+            <wp:extent cx="5760720" cy="1826260"/>
+            <wp:effectExtent l="0" t="0" r="0" b="2540"/>
+            <wp:docPr id="1724242613" name="Picture 1"/>
+            <wp:cNvGraphicFramePr>
+              <a:graphicFrameLocks xmlns:a="http://schemas.openxmlformats.org/drawingml/2006/main" noChangeAspect="1"/>
+            </wp:cNvGraphicFramePr>
+            <a:graphic xmlns:a="http://schemas.openxmlformats.org/drawingml/2006/main">
+              <a:graphicData uri="http://schemas.openxmlformats.org/drawingml/2006/picture">
+                <pic:pic xmlns:pic="http://schemas.openxmlformats.org/drawingml/2006/picture">
+                  <pic:nvPicPr>
+                    <pic:cNvPr id="1724242613" name=""/>
+                    <pic:cNvPicPr/>
+                  </pic:nvPicPr>
+                  <pic:blipFill>
+                    <a:blip r:embed="rId20"/>
+                    <a:stretch>
+                      <a:fillRect/>
+                    </a:stretch>
+                  </pic:blipFill>
+                  <pic:spPr>
+                    <a:xfrm>
+                      <a:off x="0" y="0"/>
+                      <a:ext cx="5760720" cy="1826260"/>
+                    </a:xfrm>
+                    <a:prstGeom prst="rect">
+                      <a:avLst/>
+                    </a:prstGeom>
+                  </pic:spPr>
+                </pic:pic>
+              </a:graphicData>
+            </a:graphic>
+          </wp:inline>
+        </w:drawing>
       </w:r>
     </w:p>
     <w:p>

</xml_diff>

<commit_message>
[TL.Review] ex4 - js code
</commit_message>
<xml_diff>
--- a/ex4/Sửa tuần 1 bài 4.docx
+++ b/ex4/Sửa tuần 1 bài 4.docx
@@ -1661,6 +1661,7 @@
       <w:r>
         <w:rPr>
           <w:rFonts w:ascii="Times New Roman" w:hAnsi="Times New Roman" w:cs="Times New Roman"/>
+          <w:noProof/>
         </w:rPr>
         <w:drawing>
           <wp:inline distT="0" distB="0" distL="0" distR="0" wp14:anchorId="478840C3" wp14:editId="48407007">
@@ -1706,6 +1707,308 @@
           <w:rFonts w:ascii="Times New Roman" w:hAnsi="Times New Roman" w:cs="Times New Roman"/>
         </w:rPr>
       </w:pPr>
+    </w:p>
+    <w:p>
+      <w:pPr>
+        <w:spacing w:line="312" w:lineRule="auto"/>
+        <w:rPr>
+          <w:rFonts w:ascii="Times New Roman" w:hAnsi="Times New Roman" w:cs="Times New Roman"/>
+        </w:rPr>
+      </w:pPr>
+    </w:p>
+    <w:p>
+      <w:pPr>
+        <w:spacing w:line="312" w:lineRule="auto"/>
+        <w:rPr>
+          <w:rFonts w:ascii="Times New Roman" w:hAnsi="Times New Roman" w:cs="Times New Roman"/>
+        </w:rPr>
+      </w:pPr>
+      <w:r>
+        <w:rPr>
+          <w:rFonts w:ascii="Times New Roman" w:hAnsi="Times New Roman" w:cs="Times New Roman"/>
+        </w:rPr>
+        <w:t>Phần Javascript</w:t>
+      </w:r>
+    </w:p>
+    <w:p>
+      <w:pPr>
+        <w:spacing w:line="312" w:lineRule="auto"/>
+        <w:rPr>
+          <w:rFonts w:ascii="Times New Roman" w:hAnsi="Times New Roman" w:cs="Times New Roman"/>
+        </w:rPr>
+      </w:pPr>
+      <w:r>
+        <w:rPr>
+          <w:rFonts w:ascii="Times New Roman" w:hAnsi="Times New Roman" w:cs="Times New Roman"/>
+        </w:rPr>
+        <w:t>Bài bạn</w:t>
+      </w:r>
+    </w:p>
+    <w:p>
+      <w:pPr>
+        <w:spacing w:line="312" w:lineRule="auto"/>
+        <w:rPr>
+          <w:rFonts w:ascii="Times New Roman" w:hAnsi="Times New Roman" w:cs="Times New Roman"/>
+        </w:rPr>
+      </w:pPr>
+      <w:r>
+        <w:rPr>
+          <w:rFonts w:ascii="Times New Roman" w:hAnsi="Times New Roman" w:cs="Times New Roman"/>
+        </w:rPr>
+        <w:t xml:space="preserve">GIỐNG: </w:t>
+      </w:r>
+      <w:r>
+        <w:rPr>
+          <w:rFonts w:ascii="Times New Roman" w:hAnsi="Times New Roman" w:cs="Times New Roman"/>
+        </w:rPr>
+        <w:t>Dòng 8 gộp vào event không nên dùng dòng lặp</w:t>
+      </w:r>
+    </w:p>
+    <w:p>
+      <w:pPr>
+        <w:spacing w:line="312" w:lineRule="auto"/>
+        <w:rPr>
+          <w:rFonts w:ascii="Times New Roman" w:hAnsi="Times New Roman" w:cs="Times New Roman"/>
+        </w:rPr>
+      </w:pPr>
+      <w:r>
+        <w:rPr>
+          <w:rFonts w:ascii="Times New Roman" w:hAnsi="Times New Roman" w:cs="Times New Roman"/>
+        </w:rPr>
+        <w:drawing>
+          <wp:inline distT="0" distB="0" distL="0" distR="0" wp14:anchorId="6854C615" wp14:editId="173FF03E">
+            <wp:extent cx="4591691" cy="1505160"/>
+            <wp:effectExtent l="0" t="0" r="0" b="0"/>
+            <wp:docPr id="771430013" name="Picture 1"/>
+            <wp:cNvGraphicFramePr>
+              <a:graphicFrameLocks xmlns:a="http://schemas.openxmlformats.org/drawingml/2006/main" noChangeAspect="1"/>
+            </wp:cNvGraphicFramePr>
+            <a:graphic xmlns:a="http://schemas.openxmlformats.org/drawingml/2006/main">
+              <a:graphicData uri="http://schemas.openxmlformats.org/drawingml/2006/picture">
+                <pic:pic xmlns:pic="http://schemas.openxmlformats.org/drawingml/2006/picture">
+                  <pic:nvPicPr>
+                    <pic:cNvPr id="771430013" name=""/>
+                    <pic:cNvPicPr/>
+                  </pic:nvPicPr>
+                  <pic:blipFill>
+                    <a:blip r:embed="rId21"/>
+                    <a:stretch>
+                      <a:fillRect/>
+                    </a:stretch>
+                  </pic:blipFill>
+                  <pic:spPr>
+                    <a:xfrm>
+                      <a:off x="0" y="0"/>
+                      <a:ext cx="4591691" cy="1505160"/>
+                    </a:xfrm>
+                    <a:prstGeom prst="rect">
+                      <a:avLst/>
+                    </a:prstGeom>
+                  </pic:spPr>
+                </pic:pic>
+              </a:graphicData>
+            </a:graphic>
+          </wp:inline>
+        </w:drawing>
+      </w:r>
+    </w:p>
+    <w:p>
+      <w:pPr>
+        <w:pStyle w:val="ListParagraph"/>
+        <w:numPr>
+          <w:ilvl w:val="0"/>
+          <w:numId w:val="5"/>
+        </w:numPr>
+        <w:spacing w:line="312" w:lineRule="auto"/>
+        <w:rPr>
+          <w:rFonts w:ascii="Times New Roman" w:hAnsi="Times New Roman" w:cs="Times New Roman"/>
+        </w:rPr>
+      </w:pPr>
+      <w:r>
+        <w:rPr>
+          <w:rFonts w:ascii="Times New Roman" w:hAnsi="Times New Roman" w:cs="Times New Roman"/>
+        </w:rPr>
+        <w:t xml:space="preserve">Của mình là: </w:t>
+      </w:r>
+      <w:r>
+        <w:rPr>
+          <w:rFonts w:ascii="Times New Roman" w:hAnsi="Times New Roman" w:cs="Times New Roman"/>
+        </w:rPr>
+        <w:t>dòng 37.</w:t>
+      </w:r>
+    </w:p>
+    <w:p>
+      <w:pPr>
+        <w:spacing w:line="312" w:lineRule="auto"/>
+        <w:rPr>
+          <w:rFonts w:ascii="Times New Roman" w:hAnsi="Times New Roman" w:cs="Times New Roman"/>
+        </w:rPr>
+      </w:pPr>
+      <w:r>
+        <w:rPr>
+          <w:rFonts w:ascii="Times New Roman" w:hAnsi="Times New Roman" w:cs="Times New Roman"/>
+        </w:rPr>
+        <w:lastRenderedPageBreak/>
+        <w:drawing>
+          <wp:inline distT="0" distB="0" distL="0" distR="0" wp14:anchorId="19F6C1BA" wp14:editId="59380A98">
+            <wp:extent cx="5760720" cy="2851785"/>
+            <wp:effectExtent l="0" t="0" r="0" b="5715"/>
+            <wp:docPr id="2109236480" name="Picture 1"/>
+            <wp:cNvGraphicFramePr>
+              <a:graphicFrameLocks xmlns:a="http://schemas.openxmlformats.org/drawingml/2006/main" noChangeAspect="1"/>
+            </wp:cNvGraphicFramePr>
+            <a:graphic xmlns:a="http://schemas.openxmlformats.org/drawingml/2006/main">
+              <a:graphicData uri="http://schemas.openxmlformats.org/drawingml/2006/picture">
+                <pic:pic xmlns:pic="http://schemas.openxmlformats.org/drawingml/2006/picture">
+                  <pic:nvPicPr>
+                    <pic:cNvPr id="2109236480" name=""/>
+                    <pic:cNvPicPr/>
+                  </pic:nvPicPr>
+                  <pic:blipFill>
+                    <a:blip r:embed="rId22"/>
+                    <a:stretch>
+                      <a:fillRect/>
+                    </a:stretch>
+                  </pic:blipFill>
+                  <pic:spPr>
+                    <a:xfrm>
+                      <a:off x="0" y="0"/>
+                      <a:ext cx="5760720" cy="2851785"/>
+                    </a:xfrm>
+                    <a:prstGeom prst="rect">
+                      <a:avLst/>
+                    </a:prstGeom>
+                  </pic:spPr>
+                </pic:pic>
+              </a:graphicData>
+            </a:graphic>
+          </wp:inline>
+        </w:drawing>
+      </w:r>
+    </w:p>
+    <w:p>
+      <w:pPr>
+        <w:spacing w:line="312" w:lineRule="auto"/>
+        <w:rPr>
+          <w:rFonts w:ascii="Times New Roman" w:hAnsi="Times New Roman" w:cs="Times New Roman"/>
+        </w:rPr>
+      </w:pPr>
+      <w:r>
+        <w:rPr>
+          <w:rFonts w:ascii="Times New Roman" w:hAnsi="Times New Roman" w:cs="Times New Roman"/>
+        </w:rPr>
+        <w:t>Không comment tiếng việt</w:t>
+      </w:r>
+    </w:p>
+    <w:p>
+      <w:pPr>
+        <w:spacing w:line="312" w:lineRule="auto"/>
+        <w:rPr>
+          <w:rFonts w:ascii="Times New Roman" w:hAnsi="Times New Roman" w:cs="Times New Roman"/>
+        </w:rPr>
+      </w:pPr>
+    </w:p>
+    <w:p>
+      <w:pPr>
+        <w:spacing w:line="312" w:lineRule="auto"/>
+        <w:rPr>
+          <w:rFonts w:ascii="Times New Roman" w:hAnsi="Times New Roman" w:cs="Times New Roman"/>
+        </w:rPr>
+      </w:pPr>
+      <w:r>
+        <w:rPr>
+          <w:rFonts w:ascii="Times New Roman" w:hAnsi="Times New Roman" w:cs="Times New Roman"/>
+        </w:rPr>
+        <w:t>Ngồi sao thì dùng JS để đổ ra</w:t>
+      </w:r>
+      <w:r>
+        <w:rPr>
+          <w:rFonts w:ascii="Times New Roman" w:hAnsi="Times New Roman" w:cs="Times New Roman"/>
+        </w:rPr>
+        <w:t xml:space="preserve"> cho hay hơn</w:t>
+      </w:r>
+    </w:p>
+    <w:p>
+      <w:pPr>
+        <w:spacing w:line="312" w:lineRule="auto"/>
+        <w:rPr>
+          <w:rFonts w:ascii="Times New Roman" w:hAnsi="Times New Roman" w:cs="Times New Roman"/>
+        </w:rPr>
+      </w:pPr>
+      <w:r>
+        <w:rPr>
+          <w:rFonts w:ascii="Times New Roman" w:hAnsi="Times New Roman" w:cs="Times New Roman"/>
+        </w:rPr>
+        <w:drawing>
+          <wp:inline distT="0" distB="0" distL="0" distR="0" wp14:anchorId="37F2B30A" wp14:editId="74CB6A82">
+            <wp:extent cx="5220429" cy="3134162"/>
+            <wp:effectExtent l="0" t="0" r="0" b="9525"/>
+            <wp:docPr id="268838975" name="Picture 1"/>
+            <wp:cNvGraphicFramePr>
+              <a:graphicFrameLocks xmlns:a="http://schemas.openxmlformats.org/drawingml/2006/main" noChangeAspect="1"/>
+            </wp:cNvGraphicFramePr>
+            <a:graphic xmlns:a="http://schemas.openxmlformats.org/drawingml/2006/main">
+              <a:graphicData uri="http://schemas.openxmlformats.org/drawingml/2006/picture">
+                <pic:pic xmlns:pic="http://schemas.openxmlformats.org/drawingml/2006/picture">
+                  <pic:nvPicPr>
+                    <pic:cNvPr id="268838975" name=""/>
+                    <pic:cNvPicPr/>
+                  </pic:nvPicPr>
+                  <pic:blipFill>
+                    <a:blip r:embed="rId23"/>
+                    <a:stretch>
+                      <a:fillRect/>
+                    </a:stretch>
+                  </pic:blipFill>
+                  <pic:spPr>
+                    <a:xfrm>
+                      <a:off x="0" y="0"/>
+                      <a:ext cx="5220429" cy="3134162"/>
+                    </a:xfrm>
+                    <a:prstGeom prst="rect">
+                      <a:avLst/>
+                    </a:prstGeom>
+                  </pic:spPr>
+                </pic:pic>
+              </a:graphicData>
+            </a:graphic>
+          </wp:inline>
+        </w:drawing>
+      </w:r>
+    </w:p>
+    <w:p>
+      <w:pPr>
+        <w:spacing w:line="312" w:lineRule="auto"/>
+        <w:rPr>
+          <w:rFonts w:ascii="Times New Roman" w:hAnsi="Times New Roman" w:cs="Times New Roman"/>
+        </w:rPr>
+      </w:pPr>
+    </w:p>
+    <w:p>
+      <w:pPr>
+        <w:spacing w:line="312" w:lineRule="auto"/>
+        <w:rPr>
+          <w:rFonts w:ascii="Times New Roman" w:hAnsi="Times New Roman" w:cs="Times New Roman"/>
+        </w:rPr>
+      </w:pPr>
+      <w:r>
+        <w:rPr>
+          <w:rFonts w:ascii="Times New Roman" w:hAnsi="Times New Roman" w:cs="Times New Roman"/>
+        </w:rPr>
+        <w:t xml:space="preserve">GIỐNG: </w:t>
+      </w:r>
+      <w:r>
+        <w:rPr>
+          <w:rFonts w:ascii="Times New Roman" w:hAnsi="Times New Roman" w:cs="Times New Roman"/>
+        </w:rPr>
+        <w:t>Đổ dữ liệu phải đổ động, cần 1 thẻ html rồi dùng js để trả.</w:t>
+      </w:r>
+      <w:r>
+        <w:rPr>
+          <w:rFonts w:ascii="Times New Roman" w:hAnsi="Times New Roman" w:cs="Times New Roman"/>
+        </w:rPr>
+        <w:t xml:space="preserve"> SỬA lại cho phần review thành data bên trong JS.</w:t>
+      </w:r>
     </w:p>
     <w:p>
       <w:pPr>

</xml_diff>